<commit_message>
Update PhD Exam Q2_Answer Vikram_Revised.docx
</commit_message>
<xml_diff>
--- a/Q2_Q3_Q4 (Part3) Revised Answers/PhD Exam Q2_Answer Vikram_Revised.docx
+++ b/Q2_Q3_Q4 (Part3) Revised Answers/PhD Exam Q2_Answer Vikram_Revised.docx
@@ -123,7 +123,31 @@
           <w:b/>
           <w:bCs/>
         </w:rPr>
-        <w:t>Listing extra additions in revised version</w:t>
+        <w:t xml:space="preserve">Listing extra additions in </w:t>
+      </w:r>
+      <w:r>
+        <w:rPr>
+          <w:rFonts w:ascii="Times New Roman" w:hAnsi="Times New Roman" w:cs="Times New Roman"/>
+          <w:b/>
+          <w:bCs/>
+        </w:rPr>
+        <w:t xml:space="preserve">Question 2 </w:t>
+      </w:r>
+      <w:r>
+        <w:rPr>
+          <w:rFonts w:ascii="Times New Roman" w:hAnsi="Times New Roman" w:cs="Times New Roman"/>
+          <w:b/>
+          <w:bCs/>
+        </w:rPr>
+        <w:t xml:space="preserve">Part 2 </w:t>
+      </w:r>
+      <w:r>
+        <w:rPr>
+          <w:rFonts w:ascii="Times New Roman" w:hAnsi="Times New Roman" w:cs="Times New Roman"/>
+          <w:b/>
+          <w:bCs/>
+        </w:rPr>
+        <w:t>revised version</w:t>
       </w:r>
     </w:p>
     <w:p>
@@ -10655,6 +10679,7 @@
   <w:style w:type="character" w:default="1" w:styleId="DefaultParagraphFont">
     <w:name w:val="Default Paragraph Font"/>
     <w:uiPriority w:val="1"/>
+    <w:semiHidden/>
     <w:unhideWhenUsed/>
   </w:style>
   <w:style w:type="table" w:default="1" w:styleId="TableNormal">

</xml_diff>